<commit_message>
Add foreign key to inheritance in relational schema. Add equations for derived attributes
</commit_message>
<xml_diff>
--- a/Relational schema.docx
+++ b/Relational schema.docx
@@ -137,18 +137,54 @@
         <w:t>User_mobile.user references User.id</w:t>
       </w:r>
     </w:p>
+    <w:p/>
     <w:p>
       <w:r>
         <w:t>Student(</w:t>
       </w:r>
       <w:r>
         <w:rPr>
+          <w:highlight w:val="yellow"/>
           <w:u w:val="single"/>
         </w:rPr>
         <w:t>id</w:t>
       </w:r>
       <w:r>
-        <w:t>, gpa</w:t>
+        <w:t>, gpa)</w:t>
+      </w:r>
+    </w:p>
+    <w:p>
+      <w:r>
+        <w:t>Student.id references User.id</w:t>
+      </w:r>
+    </w:p>
+    <w:p>
+      <w:r>
+        <w:t>Where Student.gpa = average(</w:t>
+      </w:r>
+      <w:r>
+        <w:t>Instructor_teaches_Student</w:t>
+      </w:r>
+      <w:r>
+        <w:t xml:space="preserve">.final_grade) where </w:t>
+      </w:r>
+      <w:r>
+        <w:t>Instructor_teaches_Student</w:t>
+      </w:r>
+      <w:r>
+        <w:t>.student = Student.id</w:t>
+      </w:r>
+    </w:p>
+    <w:p>
+      <w:r>
+        <w:t>Admin(</w:t>
+      </w:r>
+      <w:r>
+        <w:rPr>
+          <w:highlight w:val="yellow"/>
+          <w:u w:val="single"/>
+        </w:rPr>
+        <w:t>id</w:t>
       </w:r>
       <w:r>
         <w:t>)</w:t>
@@ -156,63 +192,81 @@
     </w:p>
     <w:p>
       <w:r>
-        <w:t>Admin(</w:t>
-      </w:r>
-      <w:r>
-        <w:rPr>
+        <w:t>Admin.id references User.id</w:t>
+      </w:r>
+    </w:p>
+    <w:p/>
+    <w:p>
+      <w:r>
+        <w:t>Instructor(</w:t>
+      </w:r>
+      <w:r>
+        <w:rPr>
+          <w:highlight w:val="yellow"/>
           <w:u w:val="single"/>
         </w:rPr>
         <w:t>id</w:t>
       </w:r>
       <w:r>
+        <w:t>, rating)</w:t>
+      </w:r>
+    </w:p>
+    <w:p>
+      <w:r>
+        <w:t>Instructor.id references User.id</w:t>
+      </w:r>
+    </w:p>
+    <w:p>
+      <w:r>
+        <w:t>Where Instructor.rating = average(</w:t>
+      </w:r>
+      <w:r>
+        <w:t>Student_rate_Instructor</w:t>
+      </w:r>
+      <w:r>
+        <w:t xml:space="preserve">.value) where </w:t>
+      </w:r>
+      <w:r>
+        <w:t>Student_rate_Instructor</w:t>
+      </w:r>
+      <w:r>
+        <w:t>.instructor = Instructor.id</w:t>
+      </w:r>
+    </w:p>
+    <w:p/>
+    <w:p>
+      <w:r>
+        <w:t>Promo_code(</w:t>
+      </w:r>
+      <w:r>
+        <w:rPr>
+          <w:u w:val="single"/>
+        </w:rPr>
+        <w:t>code</w:t>
+      </w:r>
+      <w:r>
+        <w:t>, issue_date, expiry_date, discount_amount</w:t>
+      </w:r>
+      <w:r>
+        <w:t xml:space="preserve">, </w:t>
+      </w:r>
+      <w:r>
+        <w:rPr>
+          <w:highlight w:val="yellow"/>
+          <w:u w:val="dash"/>
+        </w:rPr>
+        <w:t>issuer</w:t>
+      </w:r>
+      <w:r>
         <w:t>)</w:t>
       </w:r>
     </w:p>
     <w:p>
       <w:r>
-        <w:t>Instructor(</w:t>
-      </w:r>
-      <w:r>
-        <w:rPr>
-          <w:u w:val="single"/>
-        </w:rPr>
-        <w:t>id</w:t>
-      </w:r>
-      <w:r>
-        <w:t>, rating)</w:t>
-      </w:r>
-    </w:p>
-    <w:p>
-      <w:r>
-        <w:t>Promo_code(</w:t>
-      </w:r>
-      <w:r>
-        <w:rPr>
-          <w:u w:val="single"/>
-        </w:rPr>
-        <w:t>code</w:t>
-      </w:r>
-      <w:r>
-        <w:t>, issue_date, expiry_date, discount_amount</w:t>
-      </w:r>
-      <w:r>
-        <w:t xml:space="preserve">, </w:t>
-      </w:r>
-      <w:r>
-        <w:rPr>
-          <w:u w:val="dash"/>
-        </w:rPr>
-        <w:t>issuer</w:t>
-      </w:r>
-      <w:r>
-        <w:t>)</w:t>
-      </w:r>
-    </w:p>
-    <w:p>
-      <w:r>
         <w:t>Promo_code.issuer references Admin.id</w:t>
       </w:r>
     </w:p>
+    <w:p/>
     <w:p>
       <w:r>
         <w:t>Credit_card(</w:t>
@@ -227,6 +281,7 @@
         <w:t>¸ card_holder_name, expiry_date, cvv)</w:t>
       </w:r>
     </w:p>
+    <w:p/>
     <w:p>
       <w:r>
         <w:t>Course(</w:t>
@@ -322,18 +377,12 @@
     </w:p>
     <w:p>
       <w:r>
-        <w:t>Student_Promo</w:t>
-      </w:r>
-      <w:r>
-        <w:t>.student references student.id</w:t>
-      </w:r>
-    </w:p>
-    <w:p>
-      <w:r>
-        <w:t>Student_Promo</w:t>
-      </w:r>
-      <w:r>
-        <w:t>.code references Promo_code.code</w:t>
+        <w:t>Student_Promo.student references student.id</w:t>
+      </w:r>
+    </w:p>
+    <w:p>
+      <w:r>
+        <w:t>Student_Promo.code references Promo_code.code</w:t>
       </w:r>
     </w:p>
     <w:p>
@@ -353,10 +402,60 @@
     </w:p>
     <w:p>
       <w:r>
-        <w:t>Student_rate_Instructor</w:t>
-      </w:r>
-      <w:r>
-        <w:t xml:space="preserve">.student </w:t>
+        <w:t>Student_rate_Instructor.student references student.id</w:t>
+      </w:r>
+    </w:p>
+    <w:p>
+      <w:r>
+        <w:t>Student_rate_Instructor.instructor references Instructor.id</w:t>
+      </w:r>
+    </w:p>
+    <w:p>
+      <w:r>
+        <w:t>Student_Card(</w:t>
+      </w:r>
+      <w:r>
+        <w:rPr>
+          <w:highlight w:val="yellow"/>
+          <w:u w:val="single"/>
+        </w:rPr>
+        <w:t>student, card</w:t>
+      </w:r>
+      <w:r>
+        <w:t>)</w:t>
+      </w:r>
+    </w:p>
+    <w:p>
+      <w:r>
+        <w:t>Student_Card.student references student.id</w:t>
+      </w:r>
+    </w:p>
+    <w:p>
+      <w:r>
+        <w:t>Student_Card.card references Credit_card.number</w:t>
+      </w:r>
+    </w:p>
+    <w:p>
+      <w:r>
+        <w:t>Student_pays_Course(</w:t>
+      </w:r>
+      <w:r>
+        <w:rPr>
+          <w:highlight w:val="yellow"/>
+          <w:u w:val="single"/>
+        </w:rPr>
+        <w:t>student, course, card</w:t>
+      </w:r>
+      <w:r>
+        <w:t>)</w:t>
+      </w:r>
+    </w:p>
+    <w:p>
+      <w:r>
+        <w:t>Student_pays_Course.student</w:t>
+      </w:r>
+      <w:r>
+        <w:t xml:space="preserve"> </w:t>
       </w:r>
       <w:r>
         <w:t>references student.id</w:t>
@@ -364,35 +463,53 @@
     </w:p>
     <w:p>
       <w:r>
-        <w:t>Student_rate_Instructor</w:t>
-      </w:r>
-      <w:r>
-        <w:t>.instructor references Instructor.id</w:t>
-      </w:r>
-    </w:p>
-    <w:p>
-      <w:r>
-        <w:t>Student_</w:t>
-      </w:r>
-      <w:r>
-        <w:t>Card</w:t>
-      </w:r>
-      <w:r>
-        <w:t>(</w:t>
-      </w:r>
-      <w:r>
-        <w:rPr>
-          <w:highlight w:val="yellow"/>
-          <w:u w:val="single"/>
-        </w:rPr>
-        <w:t xml:space="preserve">student, </w:t>
-      </w:r>
-      <w:r>
-        <w:rPr>
-          <w:highlight w:val="yellow"/>
-          <w:u w:val="single"/>
-        </w:rPr>
-        <w:t>card</w:t>
+        <w:t>Student_pays_Course.course references Course.id</w:t>
+      </w:r>
+    </w:p>
+    <w:p>
+      <w:r>
+        <w:t>Student_pays_Course.card references Credit_card.number</w:t>
+      </w:r>
+    </w:p>
+    <w:p>
+      <w:r>
+        <w:t>Student_Certificate(</w:t>
+      </w:r>
+      <w:r>
+        <w:rPr>
+          <w:highlight w:val="yellow"/>
+          <w:u w:val="single"/>
+        </w:rPr>
+        <w:t>student, course</w:t>
+      </w:r>
+      <w:r>
+        <w:t>, issue_date)</w:t>
+      </w:r>
+    </w:p>
+    <w:p>
+      <w:r>
+        <w:t>Student_Certificate.student references student.id</w:t>
+      </w:r>
+    </w:p>
+    <w:p>
+      <w:r>
+        <w:t>Student_Certificate.course references Course.id</w:t>
+      </w:r>
+    </w:p>
+    <w:p/>
+    <w:p>
+      <w:r>
+        <w:t>Instructor_teaches_Student(</w:t>
+      </w:r>
+      <w:r>
+        <w:rPr>
+          <w:highlight w:val="yellow"/>
+          <w:u w:val="single"/>
+        </w:rPr>
+        <w:t>instructor, student, course</w:t>
+      </w:r>
+      <w:r>
+        <w:t>, final_grade</w:t>
       </w:r>
       <w:r>
         <w:t>)</w:t>
@@ -400,45 +517,90 @@
     </w:p>
     <w:p>
       <w:r>
-        <w:t>Student_</w:t>
-      </w:r>
-      <w:r>
-        <w:t>Card</w:t>
-      </w:r>
-      <w:r>
-        <w:t>.student references student.id</w:t>
-      </w:r>
-    </w:p>
-    <w:p>
-      <w:r>
-        <w:t>Student_</w:t>
-      </w:r>
-      <w:r>
-        <w:t>Card</w:t>
-      </w:r>
-      <w:r>
-        <w:t>.c</w:t>
-      </w:r>
-      <w:r>
-        <w:t>ard</w:t>
-      </w:r>
-      <w:r>
-        <w:t xml:space="preserve"> references </w:t>
-      </w:r>
-      <w:r>
-        <w:t>Credit_card.number</w:t>
-      </w:r>
-    </w:p>
-    <w:p>
-      <w:r>
-        <w:t>Student_pays_Course(</w:t>
-      </w:r>
-      <w:r>
-        <w:rPr>
-          <w:highlight w:val="yellow"/>
-          <w:u w:val="single"/>
-        </w:rPr>
-        <w:t>student, course, card</w:t>
+        <w:t>Instructor_teaches_Student.instructor references Instructor.id</w:t>
+      </w:r>
+    </w:p>
+    <w:p>
+      <w:r>
+        <w:t>Instructor_teaches_Student.student</w:t>
+      </w:r>
+      <w:r>
+        <w:t xml:space="preserve"> </w:t>
+      </w:r>
+      <w:r>
+        <w:t xml:space="preserve">references </w:t>
+      </w:r>
+      <w:r>
+        <w:t>S</w:t>
+      </w:r>
+      <w:r>
+        <w:t>tudent.id</w:t>
+      </w:r>
+    </w:p>
+    <w:p>
+      <w:r>
+        <w:t>Instructor_teaches_Student.course references Course.id</w:t>
+      </w:r>
+    </w:p>
+    <w:p>
+      <w:r>
+        <w:t xml:space="preserve">Where </w:t>
+      </w:r>
+      <w:r>
+        <w:t>Instructor_teaches_Student</w:t>
+      </w:r>
+      <w:r>
+        <w:t>.final_grade = weighted_sum(</w:t>
+      </w:r>
+      <w:r>
+        <w:t>Student_Assignment</w:t>
+      </w:r>
+      <w:r>
+        <w:t>.grade)</w:t>
+      </w:r>
+    </w:p>
+    <w:p/>
+    <w:p>
+      <w:r>
+        <w:t>Student_Assignment(</w:t>
+      </w:r>
+      <w:r>
+        <w:rPr>
+          <w:highlight w:val="yellow"/>
+          <w:u w:val="single"/>
+        </w:rPr>
+        <w:t>student, course, assignment_id</w:t>
+      </w:r>
+      <w:r>
+        <w:t>, grade)</w:t>
+      </w:r>
+    </w:p>
+    <w:p>
+      <w:r>
+        <w:t>Student_Assignment.student references Student.id</w:t>
+      </w:r>
+    </w:p>
+    <w:p>
+      <w:r>
+        <w:t>Student_Assignment.course references Course.id</w:t>
+      </w:r>
+    </w:p>
+    <w:p>
+      <w:r>
+        <w:t>Student_Assignment.assignment_id references Assignment.number</w:t>
+      </w:r>
+    </w:p>
+    <w:p/>
+    <w:p>
+      <w:r>
+        <w:t>Instructor_Add_Instructor(</w:t>
+      </w:r>
+      <w:r>
+        <w:rPr>
+          <w:highlight w:val="yellow"/>
+          <w:u w:val="single"/>
+        </w:rPr>
+        <w:t>id1, id2, course</w:t>
       </w:r>
       <w:r>
         <w:t>)</w:t>
@@ -446,38 +608,28 @@
     </w:p>
     <w:p>
       <w:r>
-        <w:lastRenderedPageBreak/>
-        <w:t>Student_pays_Course</w:t>
-      </w:r>
-      <w:r>
-        <w:t>.student</w:t>
-      </w:r>
-      <w:r>
-        <w:t xml:space="preserve"> </w:t>
-      </w:r>
-      <w:r>
-        <w:t>references student.id</w:t>
-      </w:r>
-    </w:p>
-    <w:p>
-      <w:r>
-        <w:t>Student_pays_Course</w:t>
-      </w:r>
-      <w:r>
-        <w:t>.course references Course.id</w:t>
-      </w:r>
-    </w:p>
-    <w:p>
-      <w:r>
-        <w:t>Student_pays_Course</w:t>
-      </w:r>
-      <w:r>
-        <w:t>.card references Credit_card.number</w:t>
-      </w:r>
-    </w:p>
-    <w:p>
-      <w:r>
-        <w:t>Student_Certificate(</w:t>
+        <w:t>Instructor_Add_Instructor.id1 references Instructor.id</w:t>
+      </w:r>
+    </w:p>
+    <w:p>
+      <w:r>
+        <w:t>Instructor_Add_Instructor.id2 references Instructor.id</w:t>
+      </w:r>
+    </w:p>
+    <w:p>
+      <w:r>
+        <w:t>Instructor_Add_Instructor.course references Course.id</w:t>
+      </w:r>
+    </w:p>
+    <w:p/>
+    <w:p>
+      <w:pPr>
+        <w:rPr>
+          <w:u w:val="single"/>
+        </w:rPr>
+      </w:pPr>
+      <w:r>
+        <w:t>Student_comment(</w:t>
       </w:r>
       <w:r>
         <w:rPr>
@@ -487,42 +639,60 @@
         <w:t>student, course</w:t>
       </w:r>
       <w:r>
-        <w:t>, issue_date)</w:t>
-      </w:r>
-    </w:p>
-    <w:p>
-      <w:r>
-        <w:t>Student_Certificate</w:t>
-      </w:r>
-      <w:r>
-        <w:t xml:space="preserve">.student </w:t>
-      </w:r>
-      <w:r>
-        <w:t>references student.id</w:t>
-      </w:r>
-    </w:p>
-    <w:p>
-      <w:r>
-        <w:t>Student_Certificate</w:t>
-      </w:r>
-      <w:r>
-        <w:t>.</w:t>
-      </w:r>
-      <w:r>
-        <w:t>course references Course.id</w:t>
+        <w:rPr>
+          <w:highlight w:val="yellow"/>
+          <w:u w:val="single"/>
+        </w:rPr>
+        <w:t>,</w:t>
+      </w:r>
+      <w:r>
+        <w:rPr>
+          <w:highlight w:val="yellow"/>
+          <w:u w:val="single"/>
+        </w:rPr>
+        <w:t>comment_id</w:t>
+      </w:r>
+      <w:r>
+        <w:t xml:space="preserve">, </w:t>
+      </w:r>
+      <w:r>
+        <w:t xml:space="preserve"> text</w:t>
+      </w:r>
+      <w:r>
+        <w:t>)</w:t>
+      </w:r>
+    </w:p>
+    <w:p>
+      <w:r>
+        <w:t>Student_comment.student references Student.id</w:t>
+      </w:r>
+    </w:p>
+    <w:p>
+      <w:r>
+        <w:t>Student_comment.course references Course.id</w:t>
+      </w:r>
+    </w:p>
+    <w:p>
+      <w:pPr>
+        <w:rPr>
+          <w:u w:val="single"/>
+        </w:rPr>
+      </w:pPr>
+      <w:r>
+        <w:t>Student_comment.comment_id references Comment.id</w:t>
       </w:r>
     </w:p>
     <w:p/>
     <w:p>
       <w:r>
-        <w:t>Instructor_teaches_Student(</w:t>
-      </w:r>
-      <w:r>
-        <w:rPr>
-          <w:highlight w:val="yellow"/>
-          <w:u w:val="single"/>
-        </w:rPr>
-        <w:t>instructor, student, course</w:t>
+        <w:t>Prerequisite(</w:t>
+      </w:r>
+      <w:r>
+        <w:rPr>
+          <w:highlight w:val="yellow"/>
+          <w:u w:val="single"/>
+        </w:rPr>
+        <w:t>id1, id2</w:t>
       </w:r>
       <w:r>
         <w:t>)</w:t>
@@ -530,239 +700,12 @@
     </w:p>
     <w:p>
       <w:r>
-        <w:t>Instructor_teaches_Student</w:t>
-      </w:r>
-      <w:r>
-        <w:t>.instructor references Instructor.id</w:t>
-      </w:r>
-    </w:p>
-    <w:p>
-      <w:r>
-        <w:t>Instructor_teaches_Student</w:t>
-      </w:r>
-      <w:r>
-        <w:t>.</w:t>
-      </w:r>
-      <w:r>
-        <w:t>student</w:t>
-      </w:r>
-      <w:r>
-        <w:t xml:space="preserve"> </w:t>
-      </w:r>
-      <w:r>
-        <w:t xml:space="preserve">references </w:t>
-      </w:r>
-      <w:r>
-        <w:t>S</w:t>
-      </w:r>
-      <w:r>
-        <w:t>tudent.id</w:t>
-      </w:r>
-    </w:p>
-    <w:p>
-      <w:r>
-        <w:t>Instructor_teaches_Student.course references Course.id</w:t>
-      </w:r>
-    </w:p>
-    <w:p/>
-    <w:p>
-      <w:r>
-        <w:t>Student_Assignment(</w:t>
-      </w:r>
-      <w:r>
-        <w:rPr>
-          <w:highlight w:val="yellow"/>
-          <w:u w:val="single"/>
-        </w:rPr>
-        <w:t>student, course, assignment_id</w:t>
-      </w:r>
-      <w:r>
-        <w:t>, grade)</w:t>
-      </w:r>
-    </w:p>
-    <w:p>
-      <w:r>
-        <w:t>Student_Assignment</w:t>
-      </w:r>
-      <w:r>
-        <w:t>.student references Student.id</w:t>
-      </w:r>
-    </w:p>
-    <w:p>
-      <w:r>
-        <w:t>Student_Assignment</w:t>
-      </w:r>
-      <w:r>
-        <w:t>.course references Course.id</w:t>
-      </w:r>
-    </w:p>
-    <w:p>
-      <w:r>
-        <w:t>Student_Assignment</w:t>
-      </w:r>
-      <w:r>
-        <w:t>.assignment_id references Assignment.number</w:t>
-      </w:r>
-    </w:p>
-    <w:p/>
-    <w:p>
-      <w:r>
-        <w:t>Instructor_Add_Instructor(</w:t>
-      </w:r>
-      <w:r>
-        <w:rPr>
-          <w:highlight w:val="yellow"/>
-          <w:u w:val="single"/>
-        </w:rPr>
-        <w:t>id1, id2, course</w:t>
-      </w:r>
-      <w:r>
-        <w:t>)</w:t>
-      </w:r>
-    </w:p>
-    <w:p>
-      <w:r>
-        <w:t>Instructor_Add_Instructor</w:t>
-      </w:r>
-      <w:r>
-        <w:t>.id1 references Instructor.id</w:t>
-      </w:r>
-    </w:p>
-    <w:p>
-      <w:r>
-        <w:t>Instructor_Add_Instructor.id</w:t>
-      </w:r>
-      <w:r>
-        <w:t>2</w:t>
-      </w:r>
-      <w:r>
-        <w:t xml:space="preserve"> references Instructor.id</w:t>
-      </w:r>
-    </w:p>
-    <w:p>
-      <w:r>
-        <w:t>Instructor_Add_Instructor.</w:t>
-      </w:r>
-      <w:r>
-        <w:t>course</w:t>
-      </w:r>
-      <w:r>
-        <w:t xml:space="preserve"> references </w:t>
-      </w:r>
-      <w:r>
-        <w:t>Course</w:t>
-      </w:r>
-      <w:r>
-        <w:t>.id</w:t>
-      </w:r>
-    </w:p>
-    <w:p/>
-    <w:p>
-      <w:pPr>
-        <w:rPr>
-          <w:u w:val="single"/>
-        </w:rPr>
-      </w:pPr>
-      <w:r>
-        <w:t>Student_comment(</w:t>
-      </w:r>
-      <w:r>
-        <w:rPr>
-          <w:highlight w:val="yellow"/>
-          <w:u w:val="single"/>
-        </w:rPr>
-        <w:t>student, course</w:t>
-      </w:r>
-      <w:r>
-        <w:rPr>
-          <w:highlight w:val="yellow"/>
-          <w:u w:val="single"/>
-        </w:rPr>
-        <w:t>,</w:t>
-      </w:r>
-      <w:r>
-        <w:rPr>
-          <w:highlight w:val="yellow"/>
-          <w:u w:val="single"/>
-        </w:rPr>
-        <w:t>comment_id</w:t>
-      </w:r>
-      <w:r>
-        <w:t xml:space="preserve">, </w:t>
-      </w:r>
-      <w:r>
-        <w:t xml:space="preserve"> text</w:t>
-      </w:r>
-      <w:r>
-        <w:rPr>
-          <w:u w:val="single"/>
-        </w:rPr>
-        <w:t>)</w:t>
-      </w:r>
-    </w:p>
-    <w:p>
-      <w:r>
-        <w:t>Student_comment</w:t>
-      </w:r>
-      <w:r>
-        <w:t>.student references Student.id</w:t>
-      </w:r>
-    </w:p>
-    <w:p>
-      <w:r>
-        <w:t>Student_comment</w:t>
-      </w:r>
-      <w:r>
-        <w:t>.course references Course.id</w:t>
-      </w:r>
-    </w:p>
-    <w:p>
-      <w:pPr>
-        <w:rPr>
-          <w:u w:val="single"/>
-        </w:rPr>
-      </w:pPr>
-      <w:r>
-        <w:t>Student_comment</w:t>
-      </w:r>
-      <w:r>
-        <w:t>.comment_id references Comment.id</w:t>
-      </w:r>
-    </w:p>
-    <w:p/>
-    <w:p>
-      <w:r>
-        <w:t>Prerequisite(</w:t>
-      </w:r>
-      <w:r>
-        <w:rPr>
-          <w:highlight w:val="yellow"/>
-          <w:u w:val="single"/>
-        </w:rPr>
-        <w:t>id1, id2</w:t>
-      </w:r>
-      <w:r>
-        <w:t>)</w:t>
-      </w:r>
-    </w:p>
-    <w:p>
-      <w:r>
-        <w:t>Prerequisite</w:t>
-      </w:r>
-      <w:r>
-        <w:t>.id1 references Course.id</w:t>
-      </w:r>
-    </w:p>
-    <w:p>
-      <w:r>
-        <w:lastRenderedPageBreak/>
-        <w:t>Prerequisite.id</w:t>
-      </w:r>
-      <w:r>
-        <w:t>2</w:t>
-      </w:r>
-      <w:r>
-        <w:t xml:space="preserve"> references Course.id</w:t>
+        <w:t>Prerequisite.id1 references Course.id</w:t>
+      </w:r>
+    </w:p>
+    <w:p>
+      <w:r>
+        <w:t>Prerequisite.id2 references Course.id</w:t>
       </w:r>
     </w:p>
     <w:p/>
@@ -899,6 +842,7 @@
     <w:lsdException w:name="HTML Sample" w:semiHidden="1" w:unhideWhenUsed="1"/>
     <w:lsdException w:name="HTML Typewriter" w:semiHidden="1" w:unhideWhenUsed="1"/>
     <w:lsdException w:name="HTML Variable" w:semiHidden="1" w:unhideWhenUsed="1"/>
+    <w:lsdException w:name="Normal Table" w:semiHidden="1" w:unhideWhenUsed="1"/>
     <w:lsdException w:name="annotation subject" w:semiHidden="1" w:unhideWhenUsed="1"/>
     <w:lsdException w:name="No List" w:semiHidden="1" w:unhideWhenUsed="1"/>
     <w:lsdException w:name="Outline List 1" w:semiHidden="1" w:unhideWhenUsed="1"/>
@@ -945,8 +889,10 @@
     <w:lsdException w:name="Table Subtle 2" w:semiHidden="1" w:unhideWhenUsed="1"/>
     <w:lsdException w:name="Table Web 1" w:semiHidden="1" w:unhideWhenUsed="1"/>
     <w:lsdException w:name="Table Web 2" w:semiHidden="1" w:unhideWhenUsed="1"/>
+    <w:lsdException w:name="Table Web 3" w:semiHidden="1" w:unhideWhenUsed="1"/>
     <w:lsdException w:name="Balloon Text" w:semiHidden="1" w:unhideWhenUsed="1"/>
     <w:lsdException w:name="Table Grid" w:uiPriority="39"/>
+    <w:lsdException w:name="Table Theme" w:semiHidden="1" w:unhideWhenUsed="1"/>
     <w:lsdException w:name="Placeholder Text" w:semiHidden="1"/>
     <w:lsdException w:name="No Spacing" w:uiPriority="1" w:qFormat="1"/>
     <w:lsdException w:name="Light Shading" w:uiPriority="60"/>

</xml_diff>